<commit_message>
Updated doc, schema, and typo
For FORGE Unit_Node_Detail sheets, the Branch Code field is a mix
of some strings and some numbers.  If the first record contains a
number and no schema was supplied, the spork parser will assume that
the entire field consists of numbers.  This will throw an exception
if it runs into non-numeric character.  Fix was to supply a schema
when converting the sheet to records.  The Branch Code field isn't
even used in processing, so we don't need it.
Also noticed that the global start and end times for each demand
group in the demand group shifter were not right due to a typo in
the sorting function.
</commit_message>
<xml_diff>
--- a/documentation/Demand-Builder documentation.docx
+++ b/documentation/Demand-Builder documentation.docx
@@ -61,7 +61,13 @@
     </w:p>
     <w:p>
       <w:r>
-        <w:t xml:space="preserve">The vignette mapping file describes the start and duration time for each vignette and each scenario. </w:t>
+        <w:t>The vignette mapping file describes the start and duration time for each vignette and each</w:t>
+      </w:r>
+      <w:r>
+        <w:t xml:space="preserve"> FORGE demand</w:t>
+      </w:r>
+      <w:r>
+        <w:t xml:space="preserve">. </w:t>
       </w:r>
     </w:p>
     <w:p>
@@ -168,16 +174,7 @@
         <w:t xml:space="preserve">The vignette consolidated file describes </w:t>
       </w:r>
       <w:r>
-        <w:t xml:space="preserve">constant demand of </w:t>
-      </w:r>
-      <w:r>
-        <w:t>which SRCs are required in each vignette or scenario a</w:t>
-      </w:r>
-      <w:r>
-        <w:t>long with</w:t>
-      </w:r>
-      <w:r>
-        <w:t xml:space="preserve"> the structure of each SRC. </w:t>
+        <w:t>the demand for SRCs when the quantity of units required is constant.</w:t>
       </w:r>
     </w:p>
     <w:p>
@@ -353,7 +350,19 @@
     </w:p>
     <w:p>
       <w:r>
-        <w:t xml:space="preserve">Each scenario that has a demand will have its own FORGE file. </w:t>
+        <w:t>Each scenario</w:t>
+      </w:r>
+      <w:r>
+        <w:t xml:space="preserve"> (starts with SE)</w:t>
+      </w:r>
+      <w:r>
+        <w:t xml:space="preserve"> that has a demand </w:t>
+      </w:r>
+      <w:r>
+        <w:t xml:space="preserve">must </w:t>
+      </w:r>
+      <w:r>
+        <w:t xml:space="preserve">have its own FORGE file. </w:t>
       </w:r>
     </w:p>
     <w:p>
@@ -647,8 +656,6 @@
         </w:rPr>
         <w:t>If a workbooks containing these issues is used as an input, an error message will be given listing the specific file and sheet which contained the error.</w:t>
       </w:r>
-      <w:bookmarkStart w:id="0" w:name="_GoBack"/>
-      <w:bookmarkEnd w:id="0"/>
     </w:p>
     <w:p>
       <w:r>
@@ -1094,29 +1101,20 @@
     </w:p>
     <w:p>
       <w:r>
-        <w:t xml:space="preserve">The first step is to set the working director by clicking the </w:t>
-      </w:r>
-      <w:r>
-        <w:t xml:space="preserve">“Set Working Directory” </w:t>
-      </w:r>
-      <w:r>
-        <w:t xml:space="preserve">button. This will open a file select menu which the user should use to locate their working directory folder </w:t>
-      </w:r>
-      <w:r>
-        <w:t xml:space="preserve">(or any file within that directory) </w:t>
-      </w:r>
-      <w:r>
-        <w:t xml:space="preserve">where they moved all of the formatted inputs to. </w:t>
-      </w:r>
-    </w:p>
-    <w:p>
-      <w:r>
-        <w:t>The working directory can be changed at any point.</w:t>
-      </w:r>
-    </w:p>
-    <w:p>
-      <w:r>
-        <w:t>After locating the working directory, the user will be prompted to confirm that the auto-generated meta data associated with each file is correct.</w:t>
+        <w:t>If any errors occur, any error message or stack trace will be displayed to the user in the error message GUI.</w:t>
+      </w:r>
+    </w:p>
+    <w:p>
+      <w:pPr>
+        <w:rPr>
+          <w:i/>
+        </w:rPr>
+      </w:pPr>
+      <w:r>
+        <w:rPr>
+          <w:i/>
+        </w:rPr>
+        <w:t>Example of error message:</w:t>
       </w:r>
     </w:p>
     <w:p>
@@ -1125,10 +1123,10 @@
           <w:noProof/>
         </w:rPr>
         <w:drawing>
-          <wp:inline distT="0" distB="0" distL="0" distR="0" wp14:anchorId="5B9C42DD" wp14:editId="59823ED1">
-            <wp:extent cx="5543550" cy="2724150"/>
+          <wp:inline distT="0" distB="0" distL="0" distR="0" wp14:anchorId="4008AA44" wp14:editId="27592601">
+            <wp:extent cx="5943600" cy="880110"/>
             <wp:effectExtent l="0" t="0" r="0" b="0"/>
-            <wp:docPr id="16" name="Picture 16"/>
+            <wp:docPr id="18" name="Picture 18"/>
             <wp:cNvGraphicFramePr>
               <a:graphicFrameLocks xmlns:a="http://schemas.openxmlformats.org/drawingml/2006/main" noChangeAspect="1"/>
             </wp:cNvGraphicFramePr>
@@ -1148,7 +1146,7 @@
                   <pic:spPr>
                     <a:xfrm>
                       <a:off x="0" y="0"/>
-                      <a:ext cx="5543550" cy="2724150"/>
+                      <a:ext cx="5943600" cy="880110"/>
                     </a:xfrm>
                     <a:prstGeom prst="rect">
                       <a:avLst/>
@@ -1163,52 +1161,33 @@
     </w:p>
     <w:p>
       <w:r>
-        <w:t xml:space="preserve">Each label list the full file path. The subsequent text fields are for the file type (FORGE, CONSOLIDATED, or MAP), ForceCode*, and Excel </w:t>
-      </w:r>
-      <w:r>
-        <w:t>sheet name</w:t>
-      </w:r>
-      <w:r>
-        <w:t>.</w:t>
-      </w:r>
-    </w:p>
-    <w:p>
-      <w:r>
-        <w:t>*The ForceCode only applies</w:t>
-      </w:r>
-      <w:r>
-        <w:t xml:space="preserve"> to FORGE/Scenario data and should match what is listed in the MAP file.</w:t>
-      </w:r>
-      <w:r>
-        <w:t xml:space="preserve"> </w:t>
-      </w:r>
-    </w:p>
-    <w:p>
-      <w:r>
-        <w:t>Pressing run will generate the Demand Record and additional logs and re-formatted inputs. This file will be located in the working directory, which will be listed at the top of the demand builder GUI.</w:t>
-      </w:r>
-    </w:p>
-    <w:p>
-      <w:r>
-        <w:t>If the file was successful built, a dialog box will appear indicating which files were used as inputs.</w:t>
-      </w:r>
-    </w:p>
-    <w:p>
-      <w:r>
-        <w:t xml:space="preserve">New file will be created in the set working directory with the name [path]_DEMAND.txt, where path is the last subfolder in the working directory path. </w:t>
-      </w:r>
-    </w:p>
-    <w:p/>
+        <w:t>If an error occu</w:t>
+      </w:r>
+      <w:r>
+        <w:t>rs while</w:t>
+      </w:r>
+      <w:r>
+        <w:t xml:space="preserve"> trying to build demand, without closing demand builder, the user can manually fix the inputs based on the error </w:t>
+      </w:r>
+      <w:r>
+        <w:t xml:space="preserve">message. </w:t>
+      </w:r>
+    </w:p>
+    <w:p>
+      <w:r>
+        <w:t>*If Excel is used to adjust an input file, make sure it is closed before trying to run again. Excel blocks all other processes from reading any open files.</w:t>
+      </w:r>
+    </w:p>
     <w:p>
       <w:r>
         <w:rPr>
           <w:noProof/>
         </w:rPr>
         <w:drawing>
-          <wp:inline distT="0" distB="0" distL="0" distR="0" wp14:anchorId="1B16C37C" wp14:editId="66521119">
-            <wp:extent cx="3209925" cy="895350"/>
-            <wp:effectExtent l="0" t="0" r="9525" b="0"/>
-            <wp:docPr id="17" name="Picture 17"/>
+          <wp:inline distT="0" distB="0" distL="0" distR="0" wp14:anchorId="50BA8837" wp14:editId="4B3652D0">
+            <wp:extent cx="5943600" cy="1174750"/>
+            <wp:effectExtent l="0" t="0" r="0" b="6350"/>
+            <wp:docPr id="19" name="Picture 19"/>
             <wp:cNvGraphicFramePr>
               <a:graphicFrameLocks xmlns:a="http://schemas.openxmlformats.org/drawingml/2006/main" noChangeAspect="1"/>
             </wp:cNvGraphicFramePr>
@@ -1228,127 +1207,6 @@
                   <pic:spPr>
                     <a:xfrm>
                       <a:off x="0" y="0"/>
-                      <a:ext cx="3209925" cy="895350"/>
-                    </a:xfrm>
-                    <a:prstGeom prst="rect">
-                      <a:avLst/>
-                    </a:prstGeom>
-                  </pic:spPr>
-                </pic:pic>
-              </a:graphicData>
-            </a:graphic>
-          </wp:inline>
-        </w:drawing>
-      </w:r>
-    </w:p>
-    <w:p>
-      <w:r>
-        <w:t>If any errors occur, any error message or stack trace will be displayed to the user in the error message GUI.</w:t>
-      </w:r>
-    </w:p>
-    <w:p>
-      <w:pPr>
-        <w:rPr>
-          <w:i/>
-        </w:rPr>
-      </w:pPr>
-      <w:r>
-        <w:rPr>
-          <w:i/>
-        </w:rPr>
-        <w:t>Example of error message:</w:t>
-      </w:r>
-    </w:p>
-    <w:p>
-      <w:r>
-        <w:rPr>
-          <w:noProof/>
-        </w:rPr>
-        <w:drawing>
-          <wp:inline distT="0" distB="0" distL="0" distR="0" wp14:anchorId="4008AA44" wp14:editId="27592601">
-            <wp:extent cx="5943600" cy="880110"/>
-            <wp:effectExtent l="0" t="0" r="0" b="0"/>
-            <wp:docPr id="18" name="Picture 18"/>
-            <wp:cNvGraphicFramePr>
-              <a:graphicFrameLocks xmlns:a="http://schemas.openxmlformats.org/drawingml/2006/main" noChangeAspect="1"/>
-            </wp:cNvGraphicFramePr>
-            <a:graphic xmlns:a="http://schemas.openxmlformats.org/drawingml/2006/main">
-              <a:graphicData uri="http://schemas.openxmlformats.org/drawingml/2006/picture">
-                <pic:pic xmlns:pic="http://schemas.openxmlformats.org/drawingml/2006/picture">
-                  <pic:nvPicPr>
-                    <pic:cNvPr id="1" name=""/>
-                    <pic:cNvPicPr/>
-                  </pic:nvPicPr>
-                  <pic:blipFill>
-                    <a:blip r:embed="rId12"/>
-                    <a:stretch>
-                      <a:fillRect/>
-                    </a:stretch>
-                  </pic:blipFill>
-                  <pic:spPr>
-                    <a:xfrm>
-                      <a:off x="0" y="0"/>
-                      <a:ext cx="5943600" cy="880110"/>
-                    </a:xfrm>
-                    <a:prstGeom prst="rect">
-                      <a:avLst/>
-                    </a:prstGeom>
-                  </pic:spPr>
-                </pic:pic>
-              </a:graphicData>
-            </a:graphic>
-          </wp:inline>
-        </w:drawing>
-      </w:r>
-    </w:p>
-    <w:p>
-      <w:r>
-        <w:t>If an error occu</w:t>
-      </w:r>
-      <w:r>
-        <w:t>rs while</w:t>
-      </w:r>
-      <w:r>
-        <w:t xml:space="preserve"> trying to build demand, without closing demand builder, the user can manually fix the inputs based on the error </w:t>
-      </w:r>
-      <w:r>
-        <w:t xml:space="preserve">message. </w:t>
-      </w:r>
-    </w:p>
-    <w:p>
-      <w:r>
-        <w:t>*If Excel is used to adjust an input file, make sure it is closed before trying to run again. Excel blocks all other processes from reading any open files.</w:t>
-      </w:r>
-    </w:p>
-    <w:p>
-      <w:r>
-        <w:rPr>
-          <w:noProof/>
-        </w:rPr>
-        <w:drawing>
-          <wp:inline distT="0" distB="0" distL="0" distR="0" wp14:anchorId="50BA8837" wp14:editId="4B3652D0">
-            <wp:extent cx="5943600" cy="1174750"/>
-            <wp:effectExtent l="0" t="0" r="0" b="6350"/>
-            <wp:docPr id="19" name="Picture 19"/>
-            <wp:cNvGraphicFramePr>
-              <a:graphicFrameLocks xmlns:a="http://schemas.openxmlformats.org/drawingml/2006/main" noChangeAspect="1"/>
-            </wp:cNvGraphicFramePr>
-            <a:graphic xmlns:a="http://schemas.openxmlformats.org/drawingml/2006/main">
-              <a:graphicData uri="http://schemas.openxmlformats.org/drawingml/2006/picture">
-                <pic:pic xmlns:pic="http://schemas.openxmlformats.org/drawingml/2006/picture">
-                  <pic:nvPicPr>
-                    <pic:cNvPr id="1" name=""/>
-                    <pic:cNvPicPr/>
-                  </pic:nvPicPr>
-                  <pic:blipFill>
-                    <a:blip r:embed="rId13"/>
-                    <a:stretch>
-                      <a:fillRect/>
-                    </a:stretch>
-                  </pic:blipFill>
-                  <pic:spPr>
-                    <a:xfrm>
-                      <a:off x="0" y="0"/>
                       <a:ext cx="5943600" cy="1174750"/>
                     </a:xfrm>
                     <a:prstGeom prst="rect">
@@ -1363,12 +1221,77 @@
       </w:r>
     </w:p>
     <w:p>
-      <w:r>
-        <w:t xml:space="preserve">If demand builder fails to automatically build the meta data, </w:t>
-      </w:r>
-      <w:r>
+      <w:pPr>
+        <w:rPr>
+          <w:b/>
+        </w:rPr>
+      </w:pPr>
+      <w:r>
+        <w:rPr>
+          <w:b/>
+        </w:rPr>
+        <w:t xml:space="preserve">Since the </w:t>
+      </w:r>
+      <w:r>
+        <w:rPr>
+          <w:b/>
+        </w:rPr>
+        <w:t>demand builder</w:t>
+      </w:r>
+      <w:r>
+        <w:rPr>
+          <w:b/>
+        </w:rPr>
+        <w:t xml:space="preserve"> </w:t>
+      </w:r>
+      <w:r>
+        <w:rPr>
+          <w:b/>
+        </w:rPr>
+        <w:t>might</w:t>
+      </w:r>
+      <w:r>
+        <w:rPr>
+          <w:b/>
+        </w:rPr>
+        <w:t xml:space="preserve"> fail</w:t>
+      </w:r>
+      <w:r>
+        <w:rPr>
+          <w:b/>
+        </w:rPr>
+        <w:t xml:space="preserve"> to automatically build the meta data</w:t>
+      </w:r>
+      <w:r>
+        <w:rPr>
+          <w:b/>
+        </w:rPr>
+        <w:t xml:space="preserve"> properly</w:t>
+      </w:r>
+      <w:r>
+        <w:rPr>
+          <w:b/>
+        </w:rPr>
+        <w:t xml:space="preserve"> using the “Set Working Directory” button</w:t>
+      </w:r>
+      <w:r>
+        <w:rPr>
+          <w:b/>
+        </w:rPr>
+        <w:t xml:space="preserve">, </w:t>
+      </w:r>
+      <w:r>
+        <w:rPr>
+          <w:b/>
+        </w:rPr>
         <w:t>the user can manually specify the meta data by using the “Manually Set Meta Data” button.</w:t>
       </w:r>
+      <w:r>
+        <w:rPr>
+          <w:b/>
+        </w:rPr>
+        <w:t xml:space="preserve">  If you would like to try the automatic method, scroll down.</w:t>
+      </w:r>
     </w:p>
     <w:p>
       <w:r>
@@ -1391,6 +1314,7 @@
         <w:rPr>
           <w:noProof/>
         </w:rPr>
+        <w:lastRenderedPageBreak/>
         <w:drawing>
           <wp:inline distT="0" distB="0" distL="0" distR="0" wp14:anchorId="7CC9C9A2" wp14:editId="004F0BB6">
             <wp:extent cx="4608871" cy="1104181"/>
@@ -1407,7 +1331,7 @@
                     <pic:cNvPicPr/>
                   </pic:nvPicPr>
                   <pic:blipFill rotWithShape="1">
-                    <a:blip r:embed="rId14"/>
+                    <a:blip r:embed="rId12"/>
                     <a:srcRect t="1" b="39918"/>
                     <a:stretch/>
                   </pic:blipFill>
@@ -1437,7 +1361,6 @@
     </w:p>
     <w:p>
       <w:r>
-        <w:lastRenderedPageBreak/>
         <w:t>Selecting a file will update the list of possible sheets:</w:t>
       </w:r>
       <w:r>
@@ -1452,6 +1375,152 @@
             <wp:extent cx="4638675" cy="1438275"/>
             <wp:effectExtent l="0" t="0" r="9525" b="9525"/>
             <wp:docPr id="6" name="Picture 6"/>
+            <wp:cNvGraphicFramePr>
+              <a:graphicFrameLocks xmlns:a="http://schemas.openxmlformats.org/drawingml/2006/main" noChangeAspect="1"/>
+            </wp:cNvGraphicFramePr>
+            <a:graphic xmlns:a="http://schemas.openxmlformats.org/drawingml/2006/main">
+              <a:graphicData uri="http://schemas.openxmlformats.org/drawingml/2006/picture">
+                <pic:pic xmlns:pic="http://schemas.openxmlformats.org/drawingml/2006/picture">
+                  <pic:nvPicPr>
+                    <pic:cNvPr id="1" name=""/>
+                    <pic:cNvPicPr/>
+                  </pic:nvPicPr>
+                  <pic:blipFill>
+                    <a:blip r:embed="rId13"/>
+                    <a:stretch>
+                      <a:fillRect/>
+                    </a:stretch>
+                  </pic:blipFill>
+                  <pic:spPr>
+                    <a:xfrm>
+                      <a:off x="0" y="0"/>
+                      <a:ext cx="4638675" cy="1438275"/>
+                    </a:xfrm>
+                    <a:prstGeom prst="rect">
+                      <a:avLst/>
+                    </a:prstGeom>
+                  </pic:spPr>
+                </pic:pic>
+              </a:graphicData>
+            </a:graphic>
+          </wp:inline>
+        </w:drawing>
+      </w:r>
+    </w:p>
+    <w:p>
+      <w:r>
+        <w:t>Select a sheet and then click the button.</w:t>
+      </w:r>
+    </w:p>
+    <w:p>
+      <w:r>
+        <w:rPr>
+          <w:noProof/>
+        </w:rPr>
+        <w:drawing>
+          <wp:inline distT="0" distB="0" distL="0" distR="0" wp14:anchorId="724C4FCD" wp14:editId="03181BB8">
+            <wp:extent cx="2705100" cy="1419225"/>
+            <wp:effectExtent l="0" t="0" r="0" b="9525"/>
+            <wp:docPr id="7" name="Picture 7"/>
+            <wp:cNvGraphicFramePr>
+              <a:graphicFrameLocks xmlns:a="http://schemas.openxmlformats.org/drawingml/2006/main" noChangeAspect="1"/>
+            </wp:cNvGraphicFramePr>
+            <a:graphic xmlns:a="http://schemas.openxmlformats.org/drawingml/2006/main">
+              <a:graphicData uri="http://schemas.openxmlformats.org/drawingml/2006/picture">
+                <pic:pic xmlns:pic="http://schemas.openxmlformats.org/drawingml/2006/picture">
+                  <pic:nvPicPr>
+                    <pic:cNvPr id="1" name=""/>
+                    <pic:cNvPicPr/>
+                  </pic:nvPicPr>
+                  <pic:blipFill>
+                    <a:blip r:embed="rId14"/>
+                    <a:stretch>
+                      <a:fillRect/>
+                    </a:stretch>
+                  </pic:blipFill>
+                  <pic:spPr>
+                    <a:xfrm>
+                      <a:off x="0" y="0"/>
+                      <a:ext cx="2705100" cy="1419225"/>
+                    </a:xfrm>
+                    <a:prstGeom prst="rect">
+                      <a:avLst/>
+                    </a:prstGeom>
+                  </pic:spPr>
+                </pic:pic>
+              </a:graphicData>
+            </a:graphic>
+          </wp:inline>
+        </w:drawing>
+      </w:r>
+    </w:p>
+    <w:p>
+      <w:r>
+        <w:t xml:space="preserve">Once the MAP has been selected, buttons to add the CONSOLIDATED and FORGE files will be available. </w:t>
+      </w:r>
+    </w:p>
+    <w:p>
+      <w:r>
+        <w:t>When clicking on the CONSOLIDATED file, it will take a second to load up.</w:t>
+      </w:r>
+    </w:p>
+    <w:p>
+      <w:r>
+        <w:t>These create similar screens to the MAP selection.</w:t>
+      </w:r>
+      <w:r>
+        <w:t xml:space="preserve"> Once a file has been used once, it will be removed as an option in subsequent screens.</w:t>
+      </w:r>
+    </w:p>
+    <w:p/>
+    <w:p>
+      <w:r>
+        <w:t xml:space="preserve">Once all files have been added, confirm the input by </w:t>
+      </w:r>
+      <w:r>
+        <w:t>opening the “Files Selected” screen.</w:t>
+      </w:r>
+    </w:p>
+    <w:p/>
+    <w:p>
+      <w:pPr>
+        <w:rPr>
+          <w:b/>
+        </w:rPr>
+      </w:pPr>
+      <w:r>
+        <w:rPr>
+          <w:b/>
+        </w:rPr>
+        <w:t>In order to try automatically building meta data,</w:t>
+      </w:r>
+    </w:p>
+    <w:p>
+      <w:r>
+        <w:t xml:space="preserve">The first step is to set the working director by clicking the “Set Working Directory” button. This will open a file select menu which the user should use to locate their working directory folder (or any file within that directory) where they moved all of the formatted inputs to. </w:t>
+      </w:r>
+    </w:p>
+    <w:p>
+      <w:r>
+        <w:t>The working directory can be changed at any point.</w:t>
+      </w:r>
+    </w:p>
+    <w:p>
+      <w:r>
+        <w:lastRenderedPageBreak/>
+        <w:t>After locating the working directory, the user will be prompted to confirm that the auto-generated meta data associated with each file is correct.  Pay attention here as the force codes are likely lined up with the wrong files.</w:t>
+      </w:r>
+    </w:p>
+    <w:p>
+      <w:r>
+        <w:rPr>
+          <w:noProof/>
+        </w:rPr>
+        <w:drawing>
+          <wp:inline distT="0" distB="0" distL="0" distR="0" wp14:anchorId="3322DF12" wp14:editId="5BD4778D">
+            <wp:extent cx="5543550" cy="2724150"/>
+            <wp:effectExtent l="0" t="0" r="0" b="0"/>
+            <wp:docPr id="16" name="Picture 16"/>
             <wp:cNvGraphicFramePr>
               <a:graphicFrameLocks xmlns:a="http://schemas.openxmlformats.org/drawingml/2006/main" noChangeAspect="1"/>
             </wp:cNvGraphicFramePr>
@@ -1471,7 +1540,7 @@
                   <pic:spPr>
                     <a:xfrm>
                       <a:off x="0" y="0"/>
-                      <a:ext cx="4638675" cy="1438275"/>
+                      <a:ext cx="5543550" cy="2724150"/>
                     </a:xfrm>
                     <a:prstGeom prst="rect">
                       <a:avLst/>
@@ -1486,19 +1555,40 @@
     </w:p>
     <w:p>
       <w:r>
-        <w:t>Once all information has been selected, press the “Use this file …” button.</w:t>
-      </w:r>
-    </w:p>
+        <w:t>Each label list the full file path. The subsequent text fields are for the file type (FORGE, CONSOLIDATED, or MAP), ForceCode*, and Excel sheet name.</w:t>
+      </w:r>
+    </w:p>
+    <w:p>
+      <w:r>
+        <w:t xml:space="preserve">*The ForceCode only applies to FORGE/Scenario data and should match what is listed in the MAP file. </w:t>
+      </w:r>
+    </w:p>
+    <w:p>
+      <w:r>
+        <w:t>Pressing run will generate the Demand Record and additional logs and re-formatted inputs. This file will be located in the working directory, which will be listed at the top of the demand builder GUI.</w:t>
+      </w:r>
+    </w:p>
+    <w:p>
+      <w:r>
+        <w:t>If the file was successful built, a dialog box will appear indicating which files were used as inputs.</w:t>
+      </w:r>
+    </w:p>
+    <w:p>
+      <w:r>
+        <w:t xml:space="preserve">New file will be created in the set working directory with the name [path]_DEMAND.txt, where path is the last subfolder in the working directory path. </w:t>
+      </w:r>
+    </w:p>
+    <w:p/>
     <w:p>
       <w:r>
         <w:rPr>
           <w:noProof/>
         </w:rPr>
         <w:drawing>
-          <wp:inline distT="0" distB="0" distL="0" distR="0" wp14:anchorId="724C4FCD" wp14:editId="03181BB8">
-            <wp:extent cx="2705100" cy="1419225"/>
-            <wp:effectExtent l="0" t="0" r="0" b="9525"/>
-            <wp:docPr id="7" name="Picture 7"/>
+          <wp:inline distT="0" distB="0" distL="0" distR="0" wp14:anchorId="00FB370A" wp14:editId="407B33CE">
+            <wp:extent cx="3209925" cy="895350"/>
+            <wp:effectExtent l="0" t="0" r="9525" b="0"/>
+            <wp:docPr id="17" name="Picture 17"/>
             <wp:cNvGraphicFramePr>
               <a:graphicFrameLocks xmlns:a="http://schemas.openxmlformats.org/drawingml/2006/main" noChangeAspect="1"/>
             </wp:cNvGraphicFramePr>
@@ -1518,7 +1608,7 @@
                   <pic:spPr>
                     <a:xfrm>
                       <a:off x="0" y="0"/>
-                      <a:ext cx="2705100" cy="1419225"/>
+                      <a:ext cx="3209925" cy="895350"/>
                     </a:xfrm>
                     <a:prstGeom prst="rect">
                       <a:avLst/>
@@ -1531,28 +1621,13 @@
         </w:drawing>
       </w:r>
     </w:p>
-    <w:p>
-      <w:r>
-        <w:t>Once the MAP has been selected, buttons to add the CONSOLIDATED and FORGE files will be available. These create similar screens to the MAP selection.</w:t>
-      </w:r>
-      <w:r>
-        <w:t xml:space="preserve"> Once a file has been used once, it will be removed as an option in subsequent screens.</w:t>
-      </w:r>
-    </w:p>
     <w:p/>
     <w:p>
       <w:r>
-        <w:t xml:space="preserve">Once all files have been added, confirm the input by </w:t>
-      </w:r>
-      <w:r>
-        <w:t>opening the “Files Selected” screen.</w:t>
-      </w:r>
-    </w:p>
-    <w:p>
-      <w:r>
         <w:rPr>
           <w:noProof/>
         </w:rPr>
+        <w:lastRenderedPageBreak/>
         <w:drawing>
           <wp:inline distT="0" distB="0" distL="0" distR="0" wp14:anchorId="7AEA9FA5" wp14:editId="45674A3D">
             <wp:extent cx="5553075" cy="2752725"/>
@@ -1595,21 +1670,48 @@
         <w:t>Once the inputs are confirmed, demand builder can be ran using the “Run Demand Builder” button.</w:t>
       </w:r>
     </w:p>
-    <w:p>
-      <w:r>
-        <w:lastRenderedPageBreak/>
-        <w:t>The change the working directory to the newly created files, use the “Set Existing Demand” button and locate the new output directory.</w:t>
-      </w:r>
-    </w:p>
     <w:p/>
     <w:p>
+      <w:pPr>
+        <w:rPr>
+          <w:b/>
+        </w:rPr>
+      </w:pPr>
+      <w:r>
+        <w:rPr>
+          <w:b/>
+        </w:rPr>
+        <w:t>T</w:t>
+      </w:r>
+      <w:r>
+        <w:rPr>
+          <w:b/>
+        </w:rPr>
+        <w:t>o</w:t>
+      </w:r>
+      <w:r>
+        <w:rPr>
+          <w:b/>
+        </w:rPr>
+        <w:t xml:space="preserve"> change the working directory to the newly created files, use the “Set Existing Demand” button and locate the new output directory.</w:t>
+      </w:r>
+    </w:p>
+    <w:p>
       <w:r>
         <w:t xml:space="preserve">Users can also import existing Demand Records by using the ‘Set Existing Demand’ button, which will prompt the use for the location of the Demand file. </w:t>
       </w:r>
     </w:p>
     <w:p/>
     <w:p>
-      <w:r>
+      <w:pPr>
+        <w:rPr>
+          <w:b/>
+        </w:rPr>
+      </w:pPr>
+      <w:r>
+        <w:rPr>
+          <w:b/>
+        </w:rPr>
         <w:t xml:space="preserve">In addition to creating new demand files, demand builder can change the newly created or already existing demand files in two different ways: </w:t>
       </w:r>
     </w:p>
@@ -1665,13 +1767,25 @@
         <w:t xml:space="preserve">The first column indicates the demand group. The second column indicates the starting time. The final column indicates the ending time. </w:t>
       </w:r>
       <w:r>
-        <w:t xml:space="preserve">The first text box will allow the user to adjust all start times by a given amount. The second text box will shift ending times by any given amount. Negative values are </w:t>
+        <w:t>The first text box will allow the user to adjust all start times by a given amount. The second text box will shift ending times by any given amount</w:t>
+      </w:r>
+      <w:r>
+        <w:t xml:space="preserve"> (NOTE: shifting end times is currently not working properly)</w:t>
+      </w:r>
+      <w:bookmarkStart w:id="0" w:name="_GoBack"/>
+      <w:bookmarkEnd w:id="0"/>
+      <w:r>
+        <w:t xml:space="preserve">. Negative values are </w:t>
       </w:r>
       <w:r>
         <w:t>used to bring something forward</w:t>
       </w:r>
       <w:r>
-        <w:t xml:space="preserve"> in time. Positive values shift something to a later point. Empty cells have no effect and will be ignored. Clicking the Shift Start Times button will update the existing demand file. If at any point the original file needs to be restored, it can be rebuilt by going back to the build demand step.</w:t>
+        <w:t xml:space="preserve"> in time. Positive values shift something to a later point. Empty cells have no effect and will be ignored. Clicking the Shift </w:t>
+      </w:r>
+      <w:r>
+        <w:lastRenderedPageBreak/>
+        <w:t>Start Times button will update the existing demand file. If at any point the original file needs to be restored, it can be rebuilt by going back to the build demand step.</w:t>
       </w:r>
     </w:p>
     <w:p>
@@ -1684,7 +1798,6 @@
         <w:rPr>
           <w:noProof/>
         </w:rPr>
-        <w:lastRenderedPageBreak/>
         <w:drawing>
           <wp:inline distT="0" distB="0" distL="0" distR="0" wp14:anchorId="02E09E8B" wp14:editId="3750FC75">
             <wp:extent cx="3924300" cy="2505075"/>
@@ -1794,8 +1907,21 @@
       </w:r>
     </w:p>
     <w:p>
-      <w:r>
+      <w:pPr>
+        <w:rPr>
+          <w:b/>
+        </w:rPr>
+      </w:pPr>
+      <w:r>
+        <w:rPr>
+          <w:b/>
+        </w:rPr>
         <w:t>The final functionality of Demand Builder is the ability to generate sand charts which indicate total personnel over time, grouped by demand group. This can be done by clicking the Sand Chart button.</w:t>
+      </w:r>
+    </w:p>
+    <w:p>
+      <w:r>
+        <w:t>The total personnel over time is pulled from the Strength field in the demand.</w:t>
       </w:r>
     </w:p>
     <w:p>

</xml_diff>